<commit_message>
Nombre de test vs classes
</commit_message>
<xml_diff>
--- a/output.docx
+++ b/output.docx
@@ -105,6 +105,143 @@
     <w:p>
       <w:r>
         <w:t>min size: 26188347</w:t>
+      </w:r>
+    </w:p>
+    <w:p>
+      <w:pPr>
+        <w:spacing w:after="160" w:line="259" w:lineRule="auto"/>
+      </w:pPr>
+      <w:r>
+        <w:br w:type="page"/>
+      </w:r>
+    </w:p>
+    <w:p/>
+    <w:p>
+      <w:pPr>
+        <w:pStyle w:val="Heading1"/>
+      </w:pPr>
+      <w:r>
+        <w:t>Nombre de test vs class</w:t>
+      </w:r>
+    </w:p>
+    <w:p>
+      <w:pPr>
+        <w:rPr>
+          <w:lang w:val="fr-CA"/>
+        </w:rPr>
+      </w:pPr>
+      <w:r>
+        <w:rPr>
+          <w:lang w:val="fr-CA"/>
+        </w:rPr>
+        <w:t>Nombre de fichier test:359</w:t>
+      </w:r>
+    </w:p>
+    <w:p>
+      <w:pPr>
+        <w:rPr>
+          <w:lang w:val="fr-CA"/>
+        </w:rPr>
+      </w:pPr>
+      <w:r>
+        <w:rPr>
+          <w:lang w:val="fr-CA"/>
+        </w:rPr>
+        <w:t>Nombre de public class:436</w:t>
+      </w:r>
+    </w:p>
+    <w:p>
+      <w:pPr>
+        <w:rPr>
+          <w:lang w:val="fr-CA"/>
+        </w:rPr>
+      </w:pPr>
+      <w:r>
+        <w:rPr>
+          <w:lang w:val="fr-CA"/>
+        </w:rPr>
+        <w:t xml:space="preserve">Nombre de </w:t>
+      </w:r>
+      <w:proofErr w:type="spellStart"/>
+      <w:r>
+        <w:rPr>
+          <w:lang w:val="fr-CA"/>
+        </w:rPr>
+        <w:t>private</w:t>
+      </w:r>
+      <w:proofErr w:type="spellEnd"/>
+      <w:r>
+        <w:rPr>
+          <w:lang w:val="fr-CA"/>
+        </w:rPr>
+        <w:t xml:space="preserve"> class:6</w:t>
+      </w:r>
+    </w:p>
+    <w:p>
+      <w:pPr>
+        <w:rPr>
+          <w:lang w:val="fr-CA"/>
+        </w:rPr>
+      </w:pPr>
+      <w:r>
+        <w:rPr>
+          <w:lang w:val="fr-CA"/>
+        </w:rPr>
+        <w:t>Nombre de interface:114</w:t>
+      </w:r>
+    </w:p>
+    <w:p>
+      <w:pPr>
+        <w:rPr>
+          <w:lang w:val="fr-CA"/>
+        </w:rPr>
+      </w:pPr>
+      <w:r>
+        <w:rPr>
+          <w:lang w:val="fr-CA"/>
+        </w:rPr>
+        <w:t>Nombre de abstract class:33</w:t>
+      </w:r>
+    </w:p>
+    <w:p>
+      <w:pPr>
+        <w:rPr>
+          <w:lang w:val="fr-CA"/>
+        </w:rPr>
+      </w:pPr>
+      <w:r>
+        <w:rPr>
+          <w:lang w:val="fr-CA"/>
+        </w:rPr>
+        <w:t xml:space="preserve">Nombre de autre( </w:t>
+      </w:r>
+      <w:proofErr w:type="spellStart"/>
+      <w:r>
+        <w:rPr>
+          <w:lang w:val="fr-CA"/>
+        </w:rPr>
+        <w:t>example</w:t>
+      </w:r>
+      <w:proofErr w:type="spellEnd"/>
+      <w:r>
+        <w:rPr>
+          <w:lang w:val="fr-CA"/>
+        </w:rPr>
+        <w:t xml:space="preserve"> </w:t>
+      </w:r>
+      <w:proofErr w:type="spellStart"/>
+      <w:r>
+        <w:rPr>
+          <w:lang w:val="fr-CA"/>
+        </w:rPr>
+        <w:t>enum</w:t>
+      </w:r>
+      <w:proofErr w:type="spellEnd"/>
+      <w:r>
+        <w:rPr>
+          <w:lang w:val="fr-CA"/>
+        </w:rPr>
+        <w:t>) :75</w:t>
       </w:r>
     </w:p>
     <w:sectPr>

</xml_diff>

<commit_message>
mettre la sortie plus belle
</commit_message>
<xml_diff>
--- a/output.docx
+++ b/output.docx
@@ -242,6 +242,72 @@
           <w:lang w:val="fr-CA"/>
         </w:rPr>
         <w:t>) :75</w:t>
+      </w:r>
+    </w:p>
+    <w:p>
+      <w:pPr>
+        <w:rPr>
+          <w:lang w:val="fr-CA"/>
+        </w:rPr>
+      </w:pPr>
+      <w:r>
+        <w:rPr>
+          <w:lang w:val="fr-CA"/>
+        </w:rPr>
+        <w:t>Nombre de classes publique pas tester:132</w:t>
+      </w:r>
+    </w:p>
+    <w:p>
+      <w:pPr>
+        <w:rPr>
+          <w:lang w:val="fr-CA"/>
+        </w:rPr>
+      </w:pPr>
+      <w:r>
+        <w:rPr>
+          <w:lang w:val="fr-CA"/>
+        </w:rPr>
+        <w:t>Nombre de interfaces pas tester:113</w:t>
+      </w:r>
+    </w:p>
+    <w:p>
+      <w:pPr>
+        <w:rPr>
+          <w:lang w:val="fr-CA"/>
+        </w:rPr>
+      </w:pPr>
+      <w:r>
+        <w:rPr>
+          <w:lang w:val="fr-CA"/>
+        </w:rPr>
+        <w:t xml:space="preserve">Nombre de classes </w:t>
+      </w:r>
+      <w:proofErr w:type="spellStart"/>
+      <w:r>
+        <w:rPr>
+          <w:lang w:val="fr-CA"/>
+        </w:rPr>
+        <w:t>privéespas</w:t>
+      </w:r>
+      <w:proofErr w:type="spellEnd"/>
+      <w:r>
+        <w:rPr>
+          <w:lang w:val="fr-CA"/>
+        </w:rPr>
+        <w:t xml:space="preserve"> tester:6</w:t>
+      </w:r>
+    </w:p>
+    <w:p>
+      <w:pPr>
+        <w:rPr>
+          <w:lang w:val="fr-CA"/>
+        </w:rPr>
+      </w:pPr>
+      <w:r>
+        <w:rPr>
+          <w:lang w:val="fr-CA"/>
+        </w:rPr>
+        <w:t>Nombre de classes abstraites pas tester:18</w:t>
       </w:r>
     </w:p>
     <w:sectPr>

</xml_diff>